<commit_message>
aggiunti file schemi e piccole modifiche a presentazione e doc
</commit_message>
<xml_diff>
--- a/documentation/prentation_arguments.docx
+++ b/documentation/prentation_arguments.docx
@@ -144,14 +144,7 @@
             <w:rFonts w:ascii="Cambria Math" w:hAnsi="Cambria Math"/>
             <w:lang w:val="en-US"/>
           </w:rPr>
-          <m:t>P</m:t>
-        </m:r>
-        <m:r>
-          <w:rPr>
-            <w:rFonts w:ascii="Cambria Math" w:hAnsi="Cambria Math"/>
-            <w:lang w:val="en-US"/>
-          </w:rPr>
-          <m:t>=</m:t>
+          <m:t>P=</m:t>
         </m:r>
         <m:sSup>
           <m:sSupPr>
@@ -313,6 +306,32 @@
         <w:pStyle w:val="Paragrafoelenco"/>
         <w:numPr>
           <w:ilvl w:val="0"/>
+          <w:numId w:val="5"/>
+        </w:numPr>
+        <w:rPr>
+          <w:lang w:val="en-US"/>
+        </w:rPr>
+      </w:pPr>
+      <w:r>
+        <w:rPr>
+          <w:lang w:val="en-US"/>
+        </w:rPr>
+        <w:t xml:space="preserve">Notice it ends with random </w:t>
+      </w:r>
+      <w:proofErr w:type="gramStart"/>
+      <w:r>
+        <w:rPr>
+          <w:lang w:val="en-US"/>
+        </w:rPr>
+        <w:t>orientations</w:t>
+      </w:r>
+      <w:proofErr w:type="gramEnd"/>
+    </w:p>
+    <w:p>
+      <w:pPr>
+        <w:pStyle w:val="Paragrafoelenco"/>
+        <w:numPr>
+          <w:ilvl w:val="0"/>
           <w:numId w:val="1"/>
         </w:numPr>
         <w:rPr>
@@ -360,13 +379,7 @@
         <w:rPr>
           <w:lang w:val="en-US"/>
         </w:rPr>
-        <w:t xml:space="preserve">Implementation: unwrap </w:t>
-      </w:r>
-      <w:r>
-        <w:rPr>
-          <w:lang w:val="en-US"/>
-        </w:rPr>
-        <w:t>(graphics?)</w:t>
+        <w:t>Implementation: unwrap (graphics?)</w:t>
       </w:r>
     </w:p>
     <w:p>
@@ -408,6 +421,60 @@
         <w:pStyle w:val="Paragrafoelenco"/>
         <w:numPr>
           <w:ilvl w:val="0"/>
+          <w:numId w:val="6"/>
+        </w:numPr>
+        <w:rPr>
+          <w:lang w:val="en-US"/>
+        </w:rPr>
+      </w:pPr>
+      <w:r>
+        <w:rPr>
+          <w:rFonts w:eastAsiaTheme="minorEastAsia"/>
+          <w:lang w:val="en-US"/>
+        </w:rPr>
+        <w:t xml:space="preserve">Notice orientations go to </w:t>
+      </w:r>
+      <w:proofErr w:type="gramStart"/>
+      <w:r>
+        <w:rPr>
+          <w:rFonts w:eastAsiaTheme="minorEastAsia"/>
+          <w:lang w:val="en-US"/>
+        </w:rPr>
+        <w:t>0</w:t>
+      </w:r>
+      <w:proofErr w:type="gramEnd"/>
+      <w:r>
+        <w:rPr>
+          <w:rFonts w:eastAsiaTheme="minorEastAsia"/>
+          <w:lang w:val="en-US"/>
+        </w:rPr>
+        <w:t xml:space="preserve"> </w:t>
+      </w:r>
+    </w:p>
+    <w:p>
+      <w:pPr>
+        <w:pStyle w:val="Paragrafoelenco"/>
+        <w:numPr>
+          <w:ilvl w:val="0"/>
+          <w:numId w:val="6"/>
+        </w:numPr>
+        <w:rPr>
+          <w:lang w:val="en-US"/>
+        </w:rPr>
+      </w:pPr>
+      <w:r>
+        <w:rPr>
+          <w:rFonts w:eastAsiaTheme="minorEastAsia"/>
+          <w:lang w:val="en-US"/>
+        </w:rPr>
+        <w:t>Why do we choose posture rather than Cartesian?</w:t>
+      </w:r>
+    </w:p>
+    <w:p>
+      <w:pPr>
+        <w:pStyle w:val="Paragrafoelenco"/>
+        <w:numPr>
+          <w:ilvl w:val="0"/>
           <w:numId w:val="1"/>
         </w:numPr>
         <w:rPr>
@@ -437,27 +504,7 @@
         <w:rPr>
           <w:lang w:val="en-US"/>
         </w:rPr>
-        <w:t xml:space="preserve">Implementation: </w:t>
-      </w:r>
-      <w:r>
-        <w:rPr>
-          <w:lang w:val="en-US"/>
-        </w:rPr>
-        <w:t xml:space="preserve">block scheme/ </w:t>
-      </w:r>
-      <w:proofErr w:type="gramStart"/>
-      <w:r>
-        <w:rPr>
-          <w:lang w:val="en-US"/>
-        </w:rPr>
-        <w:t>flowchart?/</w:t>
-      </w:r>
-      <w:proofErr w:type="gramEnd"/>
-      <w:r>
-        <w:rPr>
-          <w:lang w:val="en-US"/>
-        </w:rPr>
-        <w:t xml:space="preserve"> graphics</w:t>
+        <w:t>Implementation: initial conditions must be passed when switching</w:t>
       </w:r>
     </w:p>
     <w:p>
@@ -524,7 +571,7 @@
             <w:rFonts w:ascii="Cambria Math" w:hAnsi="Cambria Math"/>
             <w:lang w:val="en-US"/>
           </w:rPr>
-          <m:t>&lt;threashold</m:t>
+          <m:t>&lt;threshold</m:t>
         </m:r>
       </m:oMath>
       <w:r>
@@ -571,38 +618,6 @@
           <w:lang w:val="en-US"/>
         </w:rPr>
         <w:t>Controllers</w:t>
-      </w:r>
-    </w:p>
-    <w:p>
-      <w:pPr>
-        <w:pStyle w:val="Paragrafoelenco"/>
-        <w:numPr>
-          <w:ilvl w:val="0"/>
-          <w:numId w:val="8"/>
-        </w:numPr>
-        <w:rPr>
-          <w:lang w:val="en-US"/>
-        </w:rPr>
-      </w:pPr>
-      <w:r>
-        <w:rPr>
-          <w:lang w:val="en-US"/>
-        </w:rPr>
-        <w:t xml:space="preserve">Graphics: </w:t>
-      </w:r>
-      <w:proofErr w:type="spellStart"/>
-      <w:r>
-        <w:rPr>
-          <w:lang w:val="en-US"/>
-        </w:rPr>
-        <w:t>pg</w:t>
-      </w:r>
-      <w:proofErr w:type="spellEnd"/>
-      <w:r>
-        <w:rPr>
-          <w:lang w:val="en-US"/>
-        </w:rPr>
-        <w:t xml:space="preserve"> 42,46</w:t>
       </w:r>
     </w:p>
     <w:p>

</xml_diff>